<commit_message>
Refactored all stmcmc variants.
</commit_message>
<xml_diff>
--- a/papers/MultifiSTMCMCFSP/revision/reviewer2.docx
+++ b/papers/MultifiSTMCMCFSP/revision/reviewer2.docx
@@ -1115,13 +1115,6 @@
       </w:pPr>
     </w:p>
     <w:p>
-      <w:pPr>
-        <w:rPr>
-          <w:rFonts w:ascii="Helvetica" w:eastAsia="Times New Roman" w:hAnsi="Helvetica" w:cs="Times New Roman"/>
-          <w:sz w:val="18"/>
-          <w:szCs w:val="18"/>
-        </w:rPr>
-      </w:pPr>
       <w:r>
         <w:rPr>
           <w:rFonts w:ascii="Helvetica" w:eastAsia="Times New Roman" w:hAnsi="Helvetica" w:cs="Times New Roman"/>
@@ -1163,7 +1156,6 @@
         <w:t>same holds for the x-axes in Figure 4.</w:t>
       </w:r>
     </w:p>
-    <w:p/>
     <w:sectPr>
       <w:pgSz w:w="12240" w:h="15840"/>
       <w:pgMar w:top="1440" w:right="1440" w:bottom="1440" w:left="1440" w:header="720" w:footer="720" w:gutter="0"/>

</xml_diff>